<commit_message>
Code format fixed as suggested and Result is update according to the method
</commit_message>
<xml_diff>
--- a/MYSEProject/Documentation/ML23-24-08-Implement Anomaly Detection Sample_Simply-Coders-Paper.docx
+++ b/MYSEProject/Documentation/ML23-24-08-Implement Anomaly Detection Sample_Simply-Coders-Paper.docx
@@ -2298,85 +2298,6 @@
         <w:spacing w:after="120" w:line="229" w:lineRule="auto"/>
         <w:ind w:left="-5" w:right="-10" w:hanging="10"/>
         <w:jc w:val="both"/>
-        <w:rPr>
-          <w:rFonts w:ascii="Times New Roman" w:eastAsia="Times New Roman" w:hAnsi="Times New Roman" w:cs="Times New Roman"/>
-          <w:sz w:val="20"/>
-        </w:rPr>
-      </w:pPr>
-      <w:r>
-        <w:rPr>
-          <w:rFonts w:ascii="Times New Roman" w:eastAsia="Times New Roman" w:hAnsi="Times New Roman" w:cs="Times New Roman"/>
-          <w:noProof/>
-          <w:sz w:val="20"/>
-        </w:rPr>
-        <w:drawing>
-          <wp:inline distT="0" distB="0" distL="0" distR="0" wp14:anchorId="42E4734E" wp14:editId="1CD34A29">
-            <wp:extent cx="3100070" cy="7614920"/>
-            <wp:effectExtent l="0" t="0" r="5080" b="5080"/>
-            <wp:docPr id="7" name="Picture 7"/>
-            <wp:cNvGraphicFramePr>
-              <a:graphicFrameLocks xmlns:a="http://schemas.openxmlformats.org/drawingml/2006/main" noChangeAspect="1"/>
-            </wp:cNvGraphicFramePr>
-            <a:graphic xmlns:a="http://schemas.openxmlformats.org/drawingml/2006/main">
-              <a:graphicData uri="http://schemas.openxmlformats.org/drawingml/2006/picture">
-                <pic:pic xmlns:pic="http://schemas.openxmlformats.org/drawingml/2006/picture">
-                  <pic:nvPicPr>
-                    <pic:cNvPr id="7" name="AnomalyDetectionSampleDiagram.png"/>
-                    <pic:cNvPicPr/>
-                  </pic:nvPicPr>
-                  <pic:blipFill>
-                    <a:blip r:embed="rId16">
-                      <a:extLst>
-                        <a:ext uri="{28A0092B-C50C-407E-A947-70E740481C1C}">
-                          <a14:useLocalDpi xmlns:a14="http://schemas.microsoft.com/office/drawing/2010/main" val="0"/>
-                        </a:ext>
-                      </a:extLst>
-                    </a:blip>
-                    <a:stretch>
-                      <a:fillRect/>
-                    </a:stretch>
-                  </pic:blipFill>
-                  <pic:spPr>
-                    <a:xfrm>
-                      <a:off x="0" y="0"/>
-                      <a:ext cx="3100070" cy="7614920"/>
-                    </a:xfrm>
-                    <a:prstGeom prst="rect">
-                      <a:avLst/>
-                    </a:prstGeom>
-                  </pic:spPr>
-                </pic:pic>
-              </a:graphicData>
-            </a:graphic>
-          </wp:inline>
-        </w:drawing>
-      </w:r>
-    </w:p>
-    <w:p>
-      <w:pPr>
-        <w:spacing w:after="120" w:line="229" w:lineRule="auto"/>
-        <w:ind w:left="-5" w:right="-10" w:hanging="10"/>
-        <w:jc w:val="center"/>
-        <w:rPr>
-          <w:rFonts w:ascii="Times New Roman" w:eastAsia="Times New Roman" w:hAnsi="Times New Roman" w:cs="Times New Roman"/>
-          <w:b/>
-          <w:sz w:val="20"/>
-        </w:rPr>
-      </w:pPr>
-      <w:r>
-        <w:rPr>
-          <w:rFonts w:ascii="Times New Roman" w:eastAsia="Times New Roman" w:hAnsi="Times New Roman" w:cs="Times New Roman"/>
-          <w:b/>
-          <w:sz w:val="20"/>
-        </w:rPr>
-        <w:t>Figure 4: Working Process for Anomaly Detection</w:t>
-      </w:r>
-    </w:p>
-    <w:p>
-      <w:pPr>
-        <w:spacing w:after="120" w:line="229" w:lineRule="auto"/>
-        <w:ind w:left="-5" w:right="-10" w:hanging="10"/>
-        <w:jc w:val="both"/>
       </w:pPr>
       <w:r>
         <w:rPr>
@@ -2397,14 +2318,7 @@
           <w:rFonts w:ascii="Times New Roman" w:eastAsia="Times New Roman" w:hAnsi="Times New Roman" w:cs="Times New Roman"/>
           <w:sz w:val="20"/>
         </w:rPr>
-        <w:t xml:space="preserve">We are going to train and test data between the range of integer values between 0 and 100 with no periodicity, so we are using the following settings given in listing 1. We are taking 21 active bits for representation. There are 101 values which represent integers between [0, 100]. We are calculating </w:t>
-      </w:r>
-      <w:r>
-        <w:rPr>
-          <w:rFonts w:ascii="Times New Roman" w:eastAsia="Times New Roman" w:hAnsi="Times New Roman" w:cs="Times New Roman"/>
-          <w:sz w:val="20"/>
-        </w:rPr>
-        <w:t xml:space="preserve">our input bits using n = buckets + w – 1 = 101+21-1 = 121. [3] </w:t>
+        <w:t xml:space="preserve">We are going to train and test data between the range of integer values between 0 and 100 with no periodicity, so we are using the following settings given in listing 1. We are taking 21 active bits for representation. There are 101 values which represent integers between [0, 100]. We are calculating our input bits using n = buckets + w – 1 = 101+21-1 = 121. [3] </w:t>
       </w:r>
     </w:p>
     <w:tbl>
@@ -3883,7 +3797,6 @@
           <w:rFonts w:ascii="Times New Roman" w:eastAsia="Times New Roman" w:hAnsi="Times New Roman" w:cs="Times New Roman"/>
           <w:sz w:val="20"/>
         </w:rPr>
-        <w:lastRenderedPageBreak/>
         <w:t xml:space="preserve">Listing 3: </w:t>
       </w:r>
       <w:proofErr w:type="spellStart"/>
@@ -4010,6 +3923,10 @@
         </w:pBdr>
         <w:spacing w:after="4" w:line="249" w:lineRule="auto"/>
         <w:ind w:left="319" w:right="359" w:hanging="10"/>
+        <w:rPr>
+          <w:rFonts w:ascii="Times New Roman" w:eastAsia="Times New Roman" w:hAnsi="Times New Roman" w:cs="Times New Roman"/>
+          <w:sz w:val="20"/>
+        </w:rPr>
       </w:pPr>
       <w:proofErr w:type="spellStart"/>
       <w:r>
@@ -4025,7 +3942,23 @@
           <w:rFonts w:ascii="Times New Roman" w:eastAsia="Times New Roman" w:hAnsi="Times New Roman" w:cs="Times New Roman"/>
           <w:sz w:val="20"/>
         </w:rPr>
-        <w:t xml:space="preserve"> learning = new </w:t>
+        <w:t xml:space="preserve"> </w:t>
+      </w:r>
+      <w:proofErr w:type="spellStart"/>
+      <w:r>
+        <w:rPr>
+          <w:rFonts w:ascii="Times New Roman" w:eastAsia="Times New Roman" w:hAnsi="Times New Roman" w:cs="Times New Roman"/>
+          <w:sz w:val="20"/>
+        </w:rPr>
+        <w:t>learningAlgorithm</w:t>
+      </w:r>
+      <w:proofErr w:type="spellEnd"/>
+      <w:r>
+        <w:rPr>
+          <w:rFonts w:ascii="Times New Roman" w:eastAsia="Times New Roman" w:hAnsi="Times New Roman" w:cs="Times New Roman"/>
+          <w:sz w:val="20"/>
+        </w:rPr>
+        <w:t xml:space="preserve"> = new </w:t>
       </w:r>
       <w:proofErr w:type="spellStart"/>
       <w:proofErr w:type="gramStart"/>
@@ -4050,15 +3983,50 @@
           <w:rFonts w:ascii="Times New Roman" w:eastAsia="Times New Roman" w:hAnsi="Times New Roman" w:cs="Times New Roman"/>
           <w:sz w:val="20"/>
         </w:rPr>
-        <w:t xml:space="preserve">); predictor = </w:t>
-      </w:r>
+        <w:t>);</w:t>
+      </w:r>
+    </w:p>
+    <w:p>
+      <w:pPr>
+        <w:pBdr>
+          <w:top w:val="single" w:sz="3" w:space="0" w:color="000000"/>
+          <w:left w:val="single" w:sz="3" w:space="0" w:color="000000"/>
+          <w:bottom w:val="single" w:sz="3" w:space="0" w:color="000000"/>
+          <w:right w:val="single" w:sz="3" w:space="0" w:color="000000"/>
+        </w:pBdr>
+        <w:spacing w:after="4" w:line="249" w:lineRule="auto"/>
+        <w:ind w:left="319" w:right="359" w:hanging="10"/>
+      </w:pPr>
       <w:proofErr w:type="spellStart"/>
       <w:r>
         <w:rPr>
           <w:rFonts w:ascii="Times New Roman" w:eastAsia="Times New Roman" w:hAnsi="Times New Roman" w:cs="Times New Roman"/>
           <w:sz w:val="20"/>
         </w:rPr>
-        <w:t>learning.Run</w:t>
+        <w:t>trainedPredictor</w:t>
+      </w:r>
+      <w:proofErr w:type="spellEnd"/>
+      <w:r>
+        <w:rPr>
+          <w:rFonts w:ascii="Times New Roman" w:eastAsia="Times New Roman" w:hAnsi="Times New Roman" w:cs="Times New Roman"/>
+          <w:sz w:val="20"/>
+        </w:rPr>
+        <w:t xml:space="preserve"> =</w:t>
+      </w:r>
+      <w:r>
+        <w:rPr>
+          <w:rFonts w:ascii="Times New Roman" w:eastAsia="Times New Roman" w:hAnsi="Times New Roman" w:cs="Times New Roman"/>
+          <w:sz w:val="20"/>
+        </w:rPr>
+        <w:t xml:space="preserve"> </w:t>
+      </w:r>
+      <w:proofErr w:type="spellStart"/>
+      <w:r>
+        <w:rPr>
+          <w:rFonts w:ascii="Times New Roman" w:eastAsia="Times New Roman" w:hAnsi="Times New Roman" w:cs="Times New Roman"/>
+          <w:sz w:val="20"/>
+        </w:rPr>
+        <w:t>learningAlgorithm.Run</w:t>
       </w:r>
       <w:proofErr w:type="spellEnd"/>
       <w:r>
@@ -4583,6 +4551,7 @@
           <w:rFonts w:ascii="Times New Roman" w:eastAsia="Times New Roman" w:hAnsi="Times New Roman" w:cs="Times New Roman"/>
           <w:sz w:val="20"/>
         </w:rPr>
+        <w:lastRenderedPageBreak/>
         <w:t xml:space="preserve">After that we pass on each sequences of the test data one by one to </w:t>
       </w:r>
       <w:proofErr w:type="spellStart"/>
@@ -5204,27 +5173,48 @@
         </w:numPr>
         <w:spacing w:after="114" w:line="232" w:lineRule="auto"/>
         <w:ind w:hanging="10"/>
-      </w:pPr>
-      <w:r>
+        <w:rPr>
+          <w:rFonts w:ascii="Times New Roman" w:hAnsi="Times New Roman" w:cs="Times New Roman"/>
+        </w:rPr>
+      </w:pPr>
+      <w:r>
+        <w:rPr>
+          <w:rFonts w:ascii="Times New Roman" w:hAnsi="Times New Roman" w:cs="Times New Roman"/>
+        </w:rPr>
         <w:t xml:space="preserve">After that, we use a </w:t>
       </w:r>
       <w:proofErr w:type="spellStart"/>
       <w:r>
+        <w:rPr>
+          <w:rFonts w:ascii="Times New Roman" w:hAnsi="Times New Roman" w:cs="Times New Roman"/>
+        </w:rPr>
         <w:t>TextOutput</w:t>
       </w:r>
       <w:proofErr w:type="spellEnd"/>
       <w:r>
+        <w:rPr>
+          <w:rFonts w:ascii="Times New Roman" w:hAnsi="Times New Roman" w:cs="Times New Roman"/>
+        </w:rPr>
         <w:t xml:space="preserve"> class to store our console information into text file to the output folder</w:t>
       </w:r>
       <w:r>
+        <w:rPr>
+          <w:rFonts w:ascii="Times New Roman" w:hAnsi="Times New Roman" w:cs="Times New Roman"/>
+        </w:rPr>
         <w:t xml:space="preserve"> inside the project folder and calculate the accuracy with the </w:t>
       </w:r>
       <w:proofErr w:type="spellStart"/>
       <w:r>
+        <w:rPr>
+          <w:rFonts w:ascii="Times New Roman" w:hAnsi="Times New Roman" w:cs="Times New Roman"/>
+        </w:rPr>
         <w:t>TextOutput</w:t>
       </w:r>
       <w:proofErr w:type="spellEnd"/>
       <w:r>
+        <w:rPr>
+          <w:rFonts w:ascii="Times New Roman" w:hAnsi="Times New Roman" w:cs="Times New Roman"/>
+        </w:rPr>
         <w:t xml:space="preserve"> class.</w:t>
       </w:r>
     </w:p>
@@ -5511,7 +5501,14 @@
           <w:rFonts w:ascii="Times New Roman" w:eastAsia="Times New Roman" w:hAnsi="Times New Roman" w:cs="Times New Roman"/>
           <w:sz w:val="20"/>
         </w:rPr>
-        <w:t>In our sliding window approach, naturally the first element is skipped, so we ensure that the first element is checked for anomaly in the beginning. So, in the beginning, we use the second element of the list to predict and compare the previous element (which is the first element). A flag is set to control the command execution; if the first element has anomaly, then we will not use it to detect our second element. We will directly start from second element. Otherwise, we will start from first element as usual.</w:t>
+        <w:t xml:space="preserve">In our sliding window approach, naturally the first element is skipped, so we ensure that the first element is checked for anomaly in the beginning. So, in the beginning, we use the second element of the list to predict and compare the previous element (which is the first element). A flag is set to control the command execution; if the first element has anomaly, then we will not use it to detect our second element. We will </w:t>
+      </w:r>
+      <w:r>
+        <w:rPr>
+          <w:rFonts w:ascii="Times New Roman" w:eastAsia="Times New Roman" w:hAnsi="Times New Roman" w:cs="Times New Roman"/>
+          <w:sz w:val="20"/>
+        </w:rPr>
+        <w:t>directly start from second element. Otherwise, we will start from first element as usual.</w:t>
       </w:r>
     </w:p>
     <w:p>
@@ -5525,15 +5522,7 @@
           <w:rFonts w:ascii="Times New Roman" w:eastAsia="Times New Roman" w:hAnsi="Times New Roman" w:cs="Times New Roman"/>
           <w:sz w:val="20"/>
         </w:rPr>
-        <w:t xml:space="preserve">When we traverse the list one by one to the right, we pass the value to the predictor to get the next value and compare the prediction with the actual value. If there's anomaly, then it is outputted to the user, and the anomalous element is skipped. </w:t>
-      </w:r>
-      <w:r>
-        <w:rPr>
-          <w:rFonts w:ascii="Times New Roman" w:eastAsia="Times New Roman" w:hAnsi="Times New Roman" w:cs="Times New Roman"/>
-          <w:sz w:val="20"/>
-        </w:rPr>
-        <w:lastRenderedPageBreak/>
-        <w:t>Upon reaching to the last element, we can end our traversal and move on to next list.</w:t>
+        <w:t>When we traverse the list one by one to the right, we pass the value to the predictor to get the next value and compare the prediction with the actual value. If there's anomaly, then it is outputted to the user, and the anomalous element is skipped. Upon reaching to the last element, we can end our traversal and move on to next list.</w:t>
       </w:r>
     </w:p>
     <w:p>
@@ -6018,6 +6007,7 @@
         <w:rPr>
           <w:rFonts w:ascii="Times New Roman" w:eastAsia="Times New Roman" w:hAnsi="Times New Roman" w:cs="Times New Roman"/>
           <w:sz w:val="20"/>
+          <w:vertAlign w:val="subscript"/>
         </w:rPr>
       </w:pPr>
       <w:r>
@@ -6027,6 +6017,8 @@
         </w:rPr>
         <w:t xml:space="preserve">False negative rate and false positive rates are important metrics used for judging how well a model can perform anomaly detection. </w:t>
       </w:r>
+      <w:bookmarkStart w:id="0" w:name="_GoBack"/>
+      <w:bookmarkEnd w:id="0"/>
     </w:p>
     <w:p>
       <w:pPr>
@@ -6035,12 +6027,14 @@
         <w:jc w:val="both"/>
         <w:rPr>
           <w:rFonts w:ascii="Times New Roman" w:eastAsia="Times New Roman" w:hAnsi="Times New Roman" w:cs="Times New Roman"/>
-          <w:sz w:val="20"/>
-        </w:rPr>
-      </w:pPr>
-      <w:r>
-        <w:rPr>
-          <w:rFonts w:ascii="Times New Roman" w:eastAsia="Times New Roman" w:hAnsi="Times New Roman" w:cs="Times New Roman"/>
+          <w:b/>
+          <w:sz w:val="20"/>
+        </w:rPr>
+      </w:pPr>
+      <w:r>
+        <w:rPr>
+          <w:rFonts w:ascii="Times New Roman" w:eastAsia="Times New Roman" w:hAnsi="Times New Roman" w:cs="Times New Roman"/>
+          <w:b/>
           <w:sz w:val="20"/>
         </w:rPr>
         <w:t>False Negative rate, or, FNR = FN / (FN + TP)</w:t>
@@ -6071,12 +6065,14 @@
         <w:jc w:val="both"/>
         <w:rPr>
           <w:rFonts w:ascii="Times New Roman" w:eastAsia="Times New Roman" w:hAnsi="Times New Roman" w:cs="Times New Roman"/>
-          <w:sz w:val="20"/>
-        </w:rPr>
-      </w:pPr>
-      <w:r>
-        <w:rPr>
-          <w:rFonts w:ascii="Times New Roman" w:eastAsia="Times New Roman" w:hAnsi="Times New Roman" w:cs="Times New Roman"/>
+          <w:b/>
+          <w:sz w:val="20"/>
+        </w:rPr>
+      </w:pPr>
+      <w:r>
+        <w:rPr>
+          <w:rFonts w:ascii="Times New Roman" w:eastAsia="Times New Roman" w:hAnsi="Times New Roman" w:cs="Times New Roman"/>
+          <w:b/>
           <w:sz w:val="20"/>
         </w:rPr>
         <w:t>False Positive rate, or, FPR = FP / (FP + TN)</w:t>
@@ -6115,7 +6111,36 @@
           <w:rFonts w:ascii="Times New Roman" w:eastAsia="Times New Roman" w:hAnsi="Times New Roman" w:cs="Times New Roman"/>
           <w:sz w:val="20"/>
         </w:rPr>
-        <w:t>Let us discuss the output of this experiment. For a brief analysis, we are going to discuss a part of our output next. If the sequence passed to our trained HTM engine is [52, 55, 48, 52, 47, 46, 99, 52, 47], we get the following output with respective accuracies.</w:t>
+        <w:lastRenderedPageBreak/>
+        <w:t xml:space="preserve">Let us discuss the output of this experiment. For a brief analysis, we are going to discuss a part of our output </w:t>
+      </w:r>
+      <w:r>
+        <w:rPr>
+          <w:rFonts w:ascii="Times New Roman" w:eastAsia="Times New Roman" w:hAnsi="Times New Roman" w:cs="Times New Roman"/>
+          <w:sz w:val="20"/>
+        </w:rPr>
+        <w:t>t</w:t>
+      </w:r>
+      <w:r>
+        <w:rPr>
+          <w:rFonts w:ascii="Times New Roman" w:eastAsia="Times New Roman" w:hAnsi="Times New Roman" w:cs="Times New Roman"/>
+          <w:sz w:val="20"/>
+        </w:rPr>
+        <w:t>ext. If the sequence passed to our trained HTM engine is [</w:t>
+      </w:r>
+      <w:r>
+        <w:rPr>
+          <w:rFonts w:ascii="Times New Roman" w:eastAsia="Times New Roman" w:hAnsi="Times New Roman" w:cs="Times New Roman"/>
+          <w:sz w:val="20"/>
+        </w:rPr>
+        <w:t>54, 98, 48, 92, 45, 46, 50, 49, 45</w:t>
+      </w:r>
+      <w:r>
+        <w:rPr>
+          <w:rFonts w:ascii="Times New Roman" w:eastAsia="Times New Roman" w:hAnsi="Times New Roman" w:cs="Times New Roman"/>
+          <w:sz w:val="20"/>
+        </w:rPr>
+        <w:t>], we get the following output with respective accuracies.</w:t>
       </w:r>
     </w:p>
     <w:p>
@@ -6180,8 +6205,6 @@
           <w:sz w:val="20"/>
         </w:rPr>
       </w:pPr>
-      <w:bookmarkStart w:id="0" w:name="_GoBack"/>
-      <w:bookmarkEnd w:id="0"/>
       <w:r>
         <w:rPr>
           <w:rFonts w:ascii="Times New Roman" w:eastAsia="Times New Roman" w:hAnsi="Times New Roman" w:cs="Times New Roman"/>
@@ -6197,12 +6220,14 @@
         <w:jc w:val="both"/>
         <w:rPr>
           <w:rFonts w:ascii="Times New Roman" w:eastAsia="Times New Roman" w:hAnsi="Times New Roman" w:cs="Times New Roman"/>
-          <w:sz w:val="20"/>
-        </w:rPr>
-      </w:pPr>
-      <w:r>
-        <w:rPr>
-          <w:rFonts w:ascii="Times New Roman" w:eastAsia="Times New Roman" w:hAnsi="Times New Roman" w:cs="Times New Roman"/>
+          <w:i/>
+          <w:sz w:val="20"/>
+        </w:rPr>
+      </w:pPr>
+      <w:r>
+        <w:rPr>
+          <w:rFonts w:ascii="Times New Roman" w:eastAsia="Times New Roman" w:hAnsi="Times New Roman" w:cs="Times New Roman"/>
+          <w:i/>
           <w:sz w:val="20"/>
         </w:rPr>
         <w:t>****Anomaly detected**** in the next element. HTM Engine predicted: 48 with similarity: 80%, actual value: 98.</w:t>
@@ -6251,12 +6276,14 @@
         <w:jc w:val="both"/>
         <w:rPr>
           <w:rFonts w:ascii="Times New Roman" w:eastAsia="Times New Roman" w:hAnsi="Times New Roman" w:cs="Times New Roman"/>
-          <w:sz w:val="20"/>
-        </w:rPr>
-      </w:pPr>
-      <w:r>
-        <w:rPr>
-          <w:rFonts w:ascii="Times New Roman" w:eastAsia="Times New Roman" w:hAnsi="Times New Roman" w:cs="Times New Roman"/>
+          <w:i/>
+          <w:sz w:val="20"/>
+        </w:rPr>
+      </w:pPr>
+      <w:r>
+        <w:rPr>
+          <w:rFonts w:ascii="Times New Roman" w:eastAsia="Times New Roman" w:hAnsi="Times New Roman" w:cs="Times New Roman"/>
+          <w:i/>
           <w:sz w:val="20"/>
         </w:rPr>
         <w:t>****Anomaly detected**** in the next element. HTM Engine predicted: 52 with similarity: 95,83%, actual value: 92.</w:t>
@@ -6487,6 +6514,94 @@
     </w:p>
     <w:p>
       <w:pPr>
+        <w:spacing w:after="189" w:line="232" w:lineRule="auto"/>
+        <w:rPr>
+          <w:rFonts w:ascii="Times New Roman" w:hAnsi="Times New Roman" w:cs="Times New Roman"/>
+        </w:rPr>
+      </w:pPr>
+      <w:r>
+        <w:rPr>
+          <w:rFonts w:ascii="Times New Roman" w:hAnsi="Times New Roman" w:cs="Times New Roman"/>
+        </w:rPr>
+        <w:t xml:space="preserve">Anomaly detection results: </w:t>
+      </w:r>
+    </w:p>
+    <w:p>
+      <w:pPr>
+        <w:spacing w:after="189" w:line="232" w:lineRule="auto"/>
+        <w:rPr>
+          <w:rFonts w:ascii="Times New Roman" w:hAnsi="Times New Roman" w:cs="Times New Roman"/>
+        </w:rPr>
+      </w:pPr>
+      <w:r>
+        <w:rPr>
+          <w:rFonts w:ascii="Times New Roman" w:hAnsi="Times New Roman" w:cs="Times New Roman"/>
+        </w:rPr>
+        <w:t>FNR = FN / (FN + TP)</w:t>
+      </w:r>
+      <w:r>
+        <w:rPr>
+          <w:rFonts w:ascii="Times New Roman" w:hAnsi="Times New Roman" w:cs="Times New Roman"/>
+        </w:rPr>
+        <w:t xml:space="preserve"> = 0/ (0+2)</w:t>
+      </w:r>
+      <w:r>
+        <w:rPr>
+          <w:rFonts w:ascii="Times New Roman" w:hAnsi="Times New Roman" w:cs="Times New Roman"/>
+        </w:rPr>
+        <w:t xml:space="preserve"> = 0 </w:t>
+      </w:r>
+    </w:p>
+    <w:p>
+      <w:pPr>
+        <w:spacing w:after="189" w:line="232" w:lineRule="auto"/>
+        <w:rPr>
+          <w:rFonts w:ascii="Times New Roman" w:hAnsi="Times New Roman" w:cs="Times New Roman"/>
+        </w:rPr>
+      </w:pPr>
+      <w:r>
+        <w:rPr>
+          <w:rFonts w:ascii="Times New Roman" w:hAnsi="Times New Roman" w:cs="Times New Roman"/>
+        </w:rPr>
+        <w:t>FPR = FP / (FP + TN) = 2/ (2+</w:t>
+      </w:r>
+      <w:r>
+        <w:rPr>
+          <w:rFonts w:ascii="Times New Roman" w:hAnsi="Times New Roman" w:cs="Times New Roman"/>
+        </w:rPr>
+        <w:t>5</w:t>
+      </w:r>
+      <w:r>
+        <w:rPr>
+          <w:rFonts w:ascii="Times New Roman" w:hAnsi="Times New Roman" w:cs="Times New Roman"/>
+        </w:rPr>
+        <w:t>) = 0.2</w:t>
+      </w:r>
+      <w:r>
+        <w:rPr>
+          <w:rFonts w:ascii="Times New Roman" w:hAnsi="Times New Roman" w:cs="Times New Roman"/>
+        </w:rPr>
+        <w:t>9</w:t>
+      </w:r>
+    </w:p>
+    <w:p>
+      <w:pPr>
+        <w:spacing w:after="189" w:line="232" w:lineRule="auto"/>
+        <w:rPr>
+          <w:rFonts w:ascii="Times New Roman" w:hAnsi="Times New Roman" w:cs="Times New Roman"/>
+          <w:b/>
+        </w:rPr>
+      </w:pPr>
+      <w:r>
+        <w:rPr>
+          <w:rFonts w:ascii="Times New Roman" w:hAnsi="Times New Roman" w:cs="Times New Roman"/>
+          <w:b/>
+        </w:rPr>
+        <w:t xml:space="preserve">Where, FN = 0, FP = 2, TN = 5, TP = 2. </w:t>
+      </w:r>
+    </w:p>
+    <w:p>
+      <w:pPr>
         <w:spacing w:after="150" w:line="232" w:lineRule="auto"/>
         <w:ind w:left="-5" w:hanging="10"/>
       </w:pPr>
@@ -6495,7 +6610,49 @@
           <w:rFonts w:ascii="Times New Roman" w:eastAsia="Times New Roman" w:hAnsi="Times New Roman" w:cs="Times New Roman"/>
           <w:sz w:val="20"/>
         </w:rPr>
-        <w:t xml:space="preserve">After running our sample project, we analyzed the output and got the following results: </w:t>
+        <w:t xml:space="preserve">After running our sample project, we analyzed the </w:t>
+      </w:r>
+      <w:r>
+        <w:rPr>
+          <w:rFonts w:ascii="Times New Roman" w:eastAsia="Times New Roman" w:hAnsi="Times New Roman" w:cs="Times New Roman"/>
+          <w:sz w:val="20"/>
+        </w:rPr>
+        <w:t>rawOutput_20240324_230100.txt</w:t>
+      </w:r>
+      <w:r>
+        <w:rPr>
+          <w:rFonts w:ascii="Times New Roman" w:eastAsia="Times New Roman" w:hAnsi="Times New Roman" w:cs="Times New Roman"/>
+          <w:sz w:val="20"/>
+        </w:rPr>
+        <w:t xml:space="preserve"> from output folder of this experiment</w:t>
+      </w:r>
+      <w:r>
+        <w:rPr>
+          <w:rFonts w:ascii="Times New Roman" w:eastAsia="Times New Roman" w:hAnsi="Times New Roman" w:cs="Times New Roman"/>
+          <w:sz w:val="20"/>
+        </w:rPr>
+        <w:t xml:space="preserve"> </w:t>
+      </w:r>
+      <w:r>
+        <w:rPr>
+          <w:rFonts w:ascii="Times New Roman" w:eastAsia="Times New Roman" w:hAnsi="Times New Roman" w:cs="Times New Roman"/>
+          <w:sz w:val="20"/>
+        </w:rPr>
+        <w:t xml:space="preserve">and got the following </w:t>
+      </w:r>
+      <w:r>
+        <w:rPr>
+          <w:rFonts w:ascii="Times New Roman" w:eastAsia="Times New Roman" w:hAnsi="Times New Roman" w:cs="Times New Roman"/>
+          <w:sz w:val="20"/>
+        </w:rPr>
+        <w:t xml:space="preserve">average </w:t>
+      </w:r>
+      <w:r>
+        <w:rPr>
+          <w:rFonts w:ascii="Times New Roman" w:eastAsia="Times New Roman" w:hAnsi="Times New Roman" w:cs="Times New Roman"/>
+          <w:sz w:val="20"/>
+        </w:rPr>
+        <w:t xml:space="preserve">results: </w:t>
       </w:r>
     </w:p>
     <w:p>
@@ -6512,7 +6669,14 @@
           <w:rFonts w:ascii="Times New Roman" w:eastAsia="Times New Roman" w:hAnsi="Times New Roman" w:cs="Times New Roman"/>
           <w:sz w:val="20"/>
         </w:rPr>
-        <w:t>Average FNR of the experiment: 0.65</w:t>
+        <w:t>Average FNR of the experiment: 0.</w:t>
+      </w:r>
+      <w:r>
+        <w:rPr>
+          <w:rFonts w:ascii="Times New Roman" w:eastAsia="Times New Roman" w:hAnsi="Times New Roman" w:cs="Times New Roman"/>
+          <w:sz w:val="20"/>
+        </w:rPr>
+        <w:t>22</w:t>
       </w:r>
     </w:p>
     <w:p>
@@ -6529,8 +6693,24 @@
           <w:rFonts w:ascii="Times New Roman" w:eastAsia="Times New Roman" w:hAnsi="Times New Roman" w:cs="Times New Roman"/>
           <w:sz w:val="20"/>
         </w:rPr>
-        <w:t>Average FPR of the experiment: 0.24</w:t>
-      </w:r>
+        <w:t>Average FPR of the experiment: 0.2</w:t>
+      </w:r>
+      <w:r>
+        <w:rPr>
+          <w:rFonts w:ascii="Times New Roman" w:eastAsia="Times New Roman" w:hAnsi="Times New Roman" w:cs="Times New Roman"/>
+          <w:sz w:val="20"/>
+        </w:rPr>
+        <w:t>8</w:t>
+      </w:r>
+    </w:p>
+    <w:p>
+      <w:pPr>
+        <w:spacing w:after="189" w:line="232" w:lineRule="auto"/>
+        <w:rPr>
+          <w:rFonts w:ascii="Times New Roman" w:hAnsi="Times New Roman" w:cs="Times New Roman"/>
+          <w:b/>
+        </w:rPr>
+      </w:pPr>
     </w:p>
     <w:p>
       <w:pPr>
@@ -6585,16 +6765,13 @@
         </w:rPr>
         <w:t xml:space="preserve">In this experiment, we can see that the FNR is high, but we have tested our sample project in our local machine with </w:t>
       </w:r>
-      <w:proofErr w:type="gramStart"/>
       <w:r>
         <w:rPr>
           <w:rFonts w:ascii="Times New Roman" w:hAnsi="Times New Roman" w:cs="Times New Roman"/>
           <w:sz w:val="20"/>
         </w:rPr>
-        <w:lastRenderedPageBreak/>
-        <w:t>less</w:t>
-      </w:r>
-      <w:proofErr w:type="gramEnd"/>
+        <w:t>a smaller</w:t>
+      </w:r>
       <w:r>
         <w:rPr>
           <w:rFonts w:ascii="Times New Roman" w:hAnsi="Times New Roman" w:cs="Times New Roman"/>
@@ -6658,222 +6835,19 @@
         </w:rPr>
         <w:t xml:space="preserve">In this experiment, we can see that the FNR is high, but we have tested our sample project in our local machine with </w:t>
       </w:r>
-      <w:proofErr w:type="gramStart"/>
-      <w:r>
-        <w:rPr>
-          <w:rFonts w:ascii="Times New Roman" w:eastAsia="Times New Roman" w:hAnsi="Times New Roman" w:cs="Times New Roman"/>
-          <w:sz w:val="20"/>
-        </w:rPr>
-        <w:t>less</w:t>
-      </w:r>
-      <w:proofErr w:type="gramEnd"/>
+      <w:r>
+        <w:rPr>
+          <w:rFonts w:ascii="Times New Roman" w:eastAsia="Times New Roman" w:hAnsi="Times New Roman" w:cs="Times New Roman"/>
+          <w:sz w:val="20"/>
+        </w:rPr>
+        <w:t>a smaller</w:t>
+      </w:r>
       <w:r>
         <w:rPr>
           <w:rFonts w:ascii="Times New Roman" w:eastAsia="Times New Roman" w:hAnsi="Times New Roman" w:cs="Times New Roman"/>
           <w:sz w:val="20"/>
         </w:rPr>
         <w:t xml:space="preserve"> number of numerical sequences due to high computational resource requirements and time constraint. This can be improved if high computation resources are used and more time is used for training the model in other platforms, like cloud. The results can be improved if we can use more amount of data and tune the hyper-parameters of our HTM model for best performance suited for our input data.</w:t>
-      </w:r>
-    </w:p>
-    <w:p>
-      <w:pPr>
-        <w:spacing w:after="215" w:line="229" w:lineRule="auto"/>
-        <w:ind w:right="-10"/>
-        <w:jc w:val="both"/>
-        <w:rPr>
-          <w:rFonts w:ascii="Times New Roman" w:eastAsia="Times New Roman" w:hAnsi="Times New Roman" w:cs="Times New Roman"/>
-          <w:sz w:val="20"/>
-        </w:rPr>
-      </w:pPr>
-    </w:p>
-    <w:p>
-      <w:pPr>
-        <w:spacing w:after="215" w:line="229" w:lineRule="auto"/>
-        <w:ind w:left="-15" w:right="-10" w:firstLine="288"/>
-        <w:jc w:val="both"/>
-        <w:rPr>
-          <w:rFonts w:ascii="Times New Roman" w:eastAsia="Times New Roman" w:hAnsi="Times New Roman" w:cs="Times New Roman"/>
-          <w:sz w:val="20"/>
-        </w:rPr>
-      </w:pPr>
-    </w:p>
-    <w:p>
-      <w:pPr>
-        <w:spacing w:after="215" w:line="229" w:lineRule="auto"/>
-        <w:ind w:left="-15" w:right="-10" w:firstLine="288"/>
-        <w:jc w:val="both"/>
-        <w:rPr>
-          <w:rFonts w:ascii="Times New Roman" w:eastAsia="Times New Roman" w:hAnsi="Times New Roman" w:cs="Times New Roman"/>
-          <w:sz w:val="20"/>
-        </w:rPr>
-      </w:pPr>
-    </w:p>
-    <w:p>
-      <w:pPr>
-        <w:spacing w:after="215" w:line="229" w:lineRule="auto"/>
-        <w:ind w:right="-10"/>
-        <w:jc w:val="both"/>
-        <w:rPr>
-          <w:rFonts w:ascii="Times New Roman" w:eastAsia="Times New Roman" w:hAnsi="Times New Roman" w:cs="Times New Roman"/>
-          <w:sz w:val="20"/>
-        </w:rPr>
-      </w:pPr>
-    </w:p>
-    <w:p>
-      <w:pPr>
-        <w:spacing w:after="215" w:line="229" w:lineRule="auto"/>
-        <w:ind w:left="-15" w:right="-10" w:firstLine="288"/>
-        <w:jc w:val="both"/>
-        <w:rPr>
-          <w:rFonts w:ascii="Times New Roman" w:eastAsia="Times New Roman" w:hAnsi="Times New Roman" w:cs="Times New Roman"/>
-          <w:sz w:val="20"/>
-        </w:rPr>
-      </w:pPr>
-    </w:p>
-    <w:p>
-      <w:pPr>
-        <w:spacing w:after="215" w:line="229" w:lineRule="auto"/>
-        <w:ind w:left="-15" w:right="-10" w:firstLine="288"/>
-        <w:jc w:val="both"/>
-        <w:rPr>
-          <w:rFonts w:ascii="Times New Roman" w:eastAsia="Times New Roman" w:hAnsi="Times New Roman" w:cs="Times New Roman"/>
-          <w:sz w:val="20"/>
-        </w:rPr>
-      </w:pPr>
-    </w:p>
-    <w:p>
-      <w:pPr>
-        <w:spacing w:after="215" w:line="229" w:lineRule="auto"/>
-        <w:ind w:left="-15" w:right="-10" w:firstLine="288"/>
-        <w:jc w:val="both"/>
-        <w:rPr>
-          <w:rFonts w:ascii="Times New Roman" w:eastAsia="Times New Roman" w:hAnsi="Times New Roman" w:cs="Times New Roman"/>
-          <w:sz w:val="20"/>
-        </w:rPr>
-      </w:pPr>
-    </w:p>
-    <w:p>
-      <w:pPr>
-        <w:spacing w:after="215" w:line="229" w:lineRule="auto"/>
-        <w:ind w:left="-15" w:right="-10" w:firstLine="288"/>
-        <w:jc w:val="both"/>
-        <w:rPr>
-          <w:rFonts w:ascii="Times New Roman" w:eastAsia="Times New Roman" w:hAnsi="Times New Roman" w:cs="Times New Roman"/>
-          <w:sz w:val="20"/>
-        </w:rPr>
-      </w:pPr>
-    </w:p>
-    <w:p>
-      <w:pPr>
-        <w:spacing w:after="215" w:line="229" w:lineRule="auto"/>
-        <w:ind w:left="-15" w:right="-10" w:firstLine="288"/>
-        <w:jc w:val="both"/>
-        <w:rPr>
-          <w:rFonts w:ascii="Times New Roman" w:eastAsia="Times New Roman" w:hAnsi="Times New Roman" w:cs="Times New Roman"/>
-          <w:sz w:val="20"/>
-        </w:rPr>
-      </w:pPr>
-    </w:p>
-    <w:p>
-      <w:pPr>
-        <w:spacing w:after="215" w:line="229" w:lineRule="auto"/>
-        <w:ind w:left="-15" w:right="-10" w:firstLine="288"/>
-        <w:jc w:val="both"/>
-        <w:rPr>
-          <w:rFonts w:ascii="Times New Roman" w:eastAsia="Times New Roman" w:hAnsi="Times New Roman" w:cs="Times New Roman"/>
-          <w:sz w:val="20"/>
-        </w:rPr>
-      </w:pPr>
-    </w:p>
-    <w:p>
-      <w:pPr>
-        <w:spacing w:after="215" w:line="229" w:lineRule="auto"/>
-        <w:ind w:left="-15" w:right="-10" w:firstLine="288"/>
-        <w:jc w:val="both"/>
-        <w:rPr>
-          <w:rFonts w:ascii="Times New Roman" w:eastAsia="Times New Roman" w:hAnsi="Times New Roman" w:cs="Times New Roman"/>
-          <w:sz w:val="20"/>
-        </w:rPr>
-      </w:pPr>
-    </w:p>
-    <w:p>
-      <w:pPr>
-        <w:spacing w:after="215" w:line="229" w:lineRule="auto"/>
-        <w:ind w:left="-15" w:right="-10" w:firstLine="288"/>
-        <w:jc w:val="both"/>
-        <w:rPr>
-          <w:rFonts w:ascii="Times New Roman" w:eastAsia="Times New Roman" w:hAnsi="Times New Roman" w:cs="Times New Roman"/>
-          <w:sz w:val="20"/>
-        </w:rPr>
-      </w:pPr>
-    </w:p>
-    <w:p>
-      <w:pPr>
-        <w:spacing w:after="215" w:line="229" w:lineRule="auto"/>
-        <w:ind w:left="-15" w:right="-10" w:firstLine="288"/>
-        <w:jc w:val="both"/>
-        <w:rPr>
-          <w:rFonts w:ascii="Times New Roman" w:eastAsia="Times New Roman" w:hAnsi="Times New Roman" w:cs="Times New Roman"/>
-          <w:sz w:val="20"/>
-        </w:rPr>
-      </w:pPr>
-    </w:p>
-    <w:p>
-      <w:pPr>
-        <w:spacing w:after="215" w:line="229" w:lineRule="auto"/>
-        <w:ind w:left="-15" w:right="-10" w:firstLine="288"/>
-        <w:jc w:val="both"/>
-        <w:rPr>
-          <w:rFonts w:ascii="Times New Roman" w:eastAsia="Times New Roman" w:hAnsi="Times New Roman" w:cs="Times New Roman"/>
-          <w:sz w:val="20"/>
-        </w:rPr>
-      </w:pPr>
-    </w:p>
-    <w:p>
-      <w:pPr>
-        <w:spacing w:after="215" w:line="229" w:lineRule="auto"/>
-        <w:ind w:left="-15" w:right="-10" w:firstLine="288"/>
-        <w:jc w:val="both"/>
-        <w:rPr>
-          <w:rFonts w:ascii="Times New Roman" w:eastAsia="Times New Roman" w:hAnsi="Times New Roman" w:cs="Times New Roman"/>
-          <w:sz w:val="20"/>
-        </w:rPr>
-      </w:pPr>
-    </w:p>
-    <w:p>
-      <w:pPr>
-        <w:spacing w:after="215" w:line="229" w:lineRule="auto"/>
-        <w:ind w:left="-15" w:right="-10" w:firstLine="288"/>
-        <w:jc w:val="both"/>
-        <w:rPr>
-          <w:rFonts w:ascii="Times New Roman" w:eastAsia="Times New Roman" w:hAnsi="Times New Roman" w:cs="Times New Roman"/>
-          <w:sz w:val="20"/>
-        </w:rPr>
-      </w:pPr>
-    </w:p>
-    <w:p>
-      <w:pPr>
-        <w:spacing w:after="215" w:line="229" w:lineRule="auto"/>
-        <w:ind w:left="-15" w:right="-10" w:firstLine="288"/>
-        <w:jc w:val="both"/>
-        <w:rPr>
-          <w:rFonts w:ascii="Times New Roman" w:eastAsia="Times New Roman" w:hAnsi="Times New Roman" w:cs="Times New Roman"/>
-          <w:sz w:val="20"/>
-        </w:rPr>
-      </w:pPr>
-    </w:p>
-    <w:p>
-      <w:pPr>
-        <w:spacing w:after="215" w:line="229" w:lineRule="auto"/>
-        <w:ind w:left="-15" w:right="-10" w:firstLine="288"/>
-        <w:jc w:val="both"/>
-      </w:pPr>
-      <w:r>
-        <w:rPr>
-          <w:rFonts w:ascii="Times New Roman" w:eastAsia="Times New Roman" w:hAnsi="Times New Roman" w:cs="Times New Roman"/>
-          <w:sz w:val="20"/>
-        </w:rPr>
-        <w:t xml:space="preserve">  </w:t>
       </w:r>
     </w:p>
     <w:p>
@@ -6928,7 +6902,7 @@
         </w:rPr>
         <w:t xml:space="preserve">. </w:t>
       </w:r>
-      <w:hyperlink r:id="rId17" w:history="1">
+      <w:hyperlink r:id="rId16" w:history="1">
         <w:r>
           <w:rPr>
             <w:rStyle w:val="Hyperlink"/>
@@ -6977,7 +6951,7 @@
         </w:rPr>
         <w:t xml:space="preserve"> </w:t>
       </w:r>
-      <w:hyperlink r:id="rId18" w:history="1">
+      <w:hyperlink r:id="rId17" w:history="1">
         <w:r>
           <w:rPr>
             <w:rStyle w:val="Hyperlink"/>
@@ -7208,27 +7182,8 @@
     <w:p>
       <w:pPr>
         <w:spacing w:after="70" w:line="235" w:lineRule="auto"/>
-        <w:ind w:left="353"/>
         <w:jc w:val="both"/>
-        <w:rPr>
-          <w:rFonts w:ascii="Times New Roman" w:eastAsia="Times New Roman" w:hAnsi="Times New Roman" w:cs="Times New Roman"/>
-          <w:sz w:val="16"/>
-        </w:rPr>
-      </w:pPr>
-    </w:p>
-    <w:p>
-      <w:pPr>
-        <w:spacing w:after="70" w:line="235" w:lineRule="auto"/>
-        <w:ind w:left="353"/>
-        <w:jc w:val="both"/>
-      </w:pPr>
-      <w:r>
-        <w:rPr>
-          <w:rFonts w:ascii="Times New Roman" w:eastAsia="Times New Roman" w:hAnsi="Times New Roman" w:cs="Times New Roman"/>
-          <w:sz w:val="16"/>
-        </w:rPr>
-        <w:t xml:space="preserve"> </w:t>
-      </w:r>
+      </w:pPr>
     </w:p>
     <w:sectPr>
       <w:type w:val="continuous"/>
@@ -8821,7 +8776,7 @@
   <w:style w:type="paragraph" w:default="1" w:styleId="Normal">
     <w:name w:val="Normal"/>
     <w:qFormat/>
-    <w:rsid w:val="00AB5DB6"/>
+    <w:rsid w:val="00876592"/>
     <w:pPr>
       <w:spacing w:line="259" w:lineRule="auto"/>
     </w:pPr>
@@ -9395,7 +9350,7 @@
 </file>
 
 <file path=customXml/itemProps1.xml><?xml version="1.0" encoding="utf-8"?>
-<ds:datastoreItem xmlns:ds="http://schemas.openxmlformats.org/officeDocument/2006/customXml" ds:itemID="{12CB1E5E-4DA9-4537-B169-BF91E07DAC32}">
+<ds:datastoreItem xmlns:ds="http://schemas.openxmlformats.org/officeDocument/2006/customXml" ds:itemID="{AAADAD46-5409-4D6D-8A5C-11F3E0592750}">
   <ds:schemaRefs>
     <ds:schemaRef ds:uri="http://schemas.openxmlformats.org/officeDocument/2006/bibliography"/>
   </ds:schemaRefs>

</xml_diff>